<commit_message>
New parts photos added
</commit_message>
<xml_diff>
--- a/presentation/Parts ix.docx
+++ b/presentation/Parts ix.docx
@@ -65,6 +65,102 @@
           <w:szCs w:val="44"/>
         </w:rPr>
         <w:t>Контроллер полета MATEK H743 H743-WING V2 ArduPilot INAV 3-8S H743 для радиоуправляемых летательных аппаратов, 30, 5 х30, 5 мм</w:t>
+      </w:r>
+    </w:p>
+    <w:p>
+      <w:pPr>
+        <w:pStyle w:val="Normal"/>
+        <w:bidi w:val="0"/>
+        <w:jc w:val="left"/>
+        <w:rPr>
+          <w:sz w:val="52"/>
+          <w:szCs w:val="52"/>
+        </w:rPr>
+      </w:pPr>
+      <w:r>
+        <w:rPr>
+          <w:sz w:val="52"/>
+          <w:szCs w:val="52"/>
+        </w:rPr>
+      </w:r>
+    </w:p>
+    <w:p>
+      <w:pPr>
+        <w:pStyle w:val="Normal"/>
+        <w:bidi w:val="0"/>
+        <w:jc w:val="left"/>
+        <w:rPr>
+          <w:sz w:val="52"/>
+          <w:szCs w:val="52"/>
+        </w:rPr>
+      </w:pPr>
+      <w:r>
+        <w:rPr/>
+      </w:r>
+    </w:p>
+    <w:p>
+      <w:pPr>
+        <w:pStyle w:val="Normal"/>
+        <w:rPr>
+          <w:sz w:val="48"/>
+          <w:szCs w:val="48"/>
+        </w:rPr>
+      </w:pPr>
+      <w:r>
+        <w:rPr>
+          <w:sz w:val="48"/>
+          <w:szCs w:val="48"/>
+        </w:rPr>
+        <w:t>Полётный контроллер Ardupilot APM 2.8</w:t>
+      </w:r>
+    </w:p>
+    <w:p>
+      <w:pPr>
+        <w:pStyle w:val="Normal"/>
+        <w:bidi w:val="0"/>
+        <w:jc w:val="left"/>
+        <w:rPr>
+          <w:sz w:val="52"/>
+          <w:szCs w:val="52"/>
+        </w:rPr>
+      </w:pPr>
+      <w:r>
+        <w:rPr>
+          <w:sz w:val="52"/>
+          <w:szCs w:val="52"/>
+        </w:rPr>
+      </w:r>
+    </w:p>
+    <w:p>
+      <w:pPr>
+        <w:pStyle w:val="1"/>
+        <w:bidi w:val="0"/>
+        <w:jc w:val="left"/>
+        <w:rPr>
+          <w:rFonts w:ascii="b-ubuntu-c;sans-serif" w:hAnsi="b-ubuntu-c;sans-serif"/>
+          <w:b w:val="false"/>
+          <w:i w:val="false"/>
+          <w:caps w:val="false"/>
+          <w:smallCaps w:val="false"/>
+          <w:color w:val="000000"/>
+          <w:spacing w:val="0"/>
+          <w:sz w:val="52"/>
+          <w:szCs w:val="52"/>
+        </w:rPr>
+      </w:pPr>
+      <w:r>
+        <w:rPr>
+          <w:rFonts w:ascii="b-ubuntu-c;sans-serif" w:hAnsi="b-ubuntu-c;sans-serif"/>
+          <w:b w:val="false"/>
+          <w:i w:val="false"/>
+          <w:caps w:val="false"/>
+          <w:smallCaps w:val="false"/>
+          <w:color w:val="000000"/>
+          <w:spacing w:val="0"/>
+          <w:sz w:val="52"/>
+          <w:szCs w:val="52"/>
+        </w:rPr>
+        <w:t>Регулятор скорости Spedix ES 30A HV</w:t>
       </w:r>
     </w:p>
     <w:p>

</xml_diff>